<commit_message>
remove all loyalty information resume
</commit_message>
<xml_diff>
--- a/Resume/Resume_Kenneth_Harlley_doc_Aug_2020.docx
+++ b/Resume/Resume_Kenneth_Harlley_doc_Aug_2020.docx
@@ -1794,15 +1794,7 @@
         <w:rPr>
           <w:rFonts w:ascii="Times New Roman" w:hAnsi="Times New Roman" w:cs="Times New Roman"/>
         </w:rPr>
-        <w:t xml:space="preserve">to show Fi customers personalized </w:t>
-      </w:r>
-      <w:bookmarkStart w:id="0" w:name="_GoBack"/>
-      <w:bookmarkEnd w:id="0"/>
-      <w:r>
-        <w:rPr>
-          <w:rFonts w:ascii="Times New Roman" w:hAnsi="Times New Roman" w:cs="Times New Roman"/>
-        </w:rPr>
-        <w:t>data and rewards.</w:t>
+        <w:t>to show Fi customers personalized data and rewards.</w:t>
       </w:r>
     </w:p>
     <w:p>
@@ -1860,7 +1852,21 @@
         <w:rPr>
           <w:rFonts w:ascii="Times New Roman" w:hAnsi="Times New Roman" w:cs="Times New Roman"/>
         </w:rPr>
-        <w:t xml:space="preserve">Generated a test system and corresponding UI to sandbox loyalty system using </w:t>
+        <w:t xml:space="preserve">Generated a test system and corresponding UI to sandbox </w:t>
+      </w:r>
+      <w:r>
+        <w:rPr>
+          <w:rFonts w:ascii="Times New Roman" w:hAnsi="Times New Roman" w:cs="Times New Roman"/>
+        </w:rPr>
+        <w:t>a Google Fi system</w:t>
+      </w:r>
+      <w:bookmarkStart w:id="0" w:name="_GoBack"/>
+      <w:bookmarkEnd w:id="0"/>
+      <w:r>
+        <w:rPr>
+          <w:rFonts w:ascii="Times New Roman" w:hAnsi="Times New Roman" w:cs="Times New Roman"/>
+        </w:rPr>
+        <w:t xml:space="preserve"> using </w:t>
       </w:r>
       <w:proofErr w:type="spellStart"/>
       <w:r>
@@ -6739,7 +6745,7 @@
 </file>
 
 <file path=customXml/itemProps1.xml><?xml version="1.0" encoding="utf-8"?>
-<ds:datastoreItem xmlns:ds="http://schemas.openxmlformats.org/officeDocument/2006/customXml" ds:itemID="{B7900406-E538-B745-AF5A-0BBD47629AAA}">
+<ds:datastoreItem xmlns:ds="http://schemas.openxmlformats.org/officeDocument/2006/customXml" ds:itemID="{DA67C14D-58FF-2848-8AC3-3B627EB20033}">
   <ds:schemaRefs>
     <ds:schemaRef ds:uri="http://schemas.openxmlformats.org/officeDocument/2006/bibliography"/>
   </ds:schemaRefs>

</xml_diff>

<commit_message>
new resume September 2021
</commit_message>
<xml_diff>
--- a/Resume/Resume_Kenneth_Harlley_doc_Aug_2020.docx
+++ b/Resume/Resume_Kenneth_Harlley_doc_Aug_2020.docx
@@ -726,41 +726,6 @@
           <w:spacing w:val="1"/>
         </w:rPr>
         <w:t>Computer Science</w:t>
-      </w:r>
-    </w:p>
-    <w:p>
-      <w:pPr>
-        <w:widowControl w:val="0"/>
-        <w:autoSpaceDE w:val="0"/>
-        <w:autoSpaceDN w:val="0"/>
-        <w:adjustRightInd w:val="0"/>
-        <w:spacing w:after="0" w:line="238" w:lineRule="auto"/>
-        <w:rPr>
-          <w:rFonts w:ascii="Times New Roman" w:hAnsi="Times New Roman" w:cs="Times New Roman"/>
-          <w:b/>
-          <w:bCs/>
-          <w:iCs/>
-        </w:rPr>
-      </w:pPr>
-      <w:r>
-        <w:rPr>
-          <w:rFonts w:ascii="Times New Roman" w:hAnsi="Times New Roman" w:cs="Times New Roman"/>
-          <w:b/>
-          <w:bCs/>
-          <w:iCs/>
-          <w:spacing w:val="1"/>
-        </w:rPr>
-        <w:t>GPA: 4.</w:t>
-      </w:r>
-      <w:r>
-        <w:rPr>
-          <w:rFonts w:ascii="Times New Roman" w:hAnsi="Times New Roman" w:cs="Times New Roman"/>
-          <w:b/>
-          <w:bCs/>
-          <w:iCs/>
-          <w:spacing w:val="1"/>
-        </w:rPr>
-        <w:t>088</w:t>
       </w:r>
     </w:p>
     <w:p>
@@ -1477,7 +1442,23 @@
           <w:spacing w:val="-1"/>
           <w:lang w:val="en-GB"/>
         </w:rPr>
-        <w:t>Incorporated functions including assignment of security levels and privileges; creation, deletion and modification of database entries; modifiable webpages</w:t>
+        <w:t>Incorporated functions including assignment of security levels and privileges</w:t>
+      </w:r>
+      <w:r>
+        <w:rPr>
+          <w:rFonts w:ascii="Times New Roman" w:hAnsi="Times New Roman" w:cs="Times New Roman"/>
+          <w:spacing w:val="-1"/>
+          <w:lang w:val="en-GB"/>
+        </w:rPr>
+        <w:t>;</w:t>
+      </w:r>
+      <w:r>
+        <w:rPr>
+          <w:rFonts w:ascii="Times New Roman" w:hAnsi="Times New Roman" w:cs="Times New Roman"/>
+          <w:spacing w:val="-1"/>
+          <w:lang w:val="en-GB"/>
+        </w:rPr>
+        <w:t xml:space="preserve"> creation, deletion and modification of database entries; modifiable webpages</w:t>
       </w:r>
       <w:r>
         <w:rPr>
@@ -1611,7 +1592,7 @@
           <w:lang w:val="en-GB"/>
         </w:rPr>
         <w:tab/>
-        <w:t xml:space="preserve">                   </w:t>
+        <w:t xml:space="preserve">              </w:t>
       </w:r>
       <w:r>
         <w:rPr>
@@ -1629,7 +1610,15 @@
           <w:b/>
           <w:bCs/>
         </w:rPr>
-        <w:t xml:space="preserve"> 2020 - Present</w:t>
+        <w:t xml:space="preserve"> 2020 </w:t>
+      </w:r>
+      <w:r>
+        <w:rPr>
+          <w:rFonts w:ascii="Times New Roman" w:hAnsi="Times New Roman" w:cs="Times New Roman"/>
+          <w:b/>
+          <w:bCs/>
+        </w:rPr>
+        <w:t>- Aug. 2020</w:t>
       </w:r>
     </w:p>
     <w:p>
@@ -1658,8 +1647,10 @@
         <w:rPr>
           <w:rFonts w:ascii="Times New Roman" w:hAnsi="Times New Roman" w:cs="Times New Roman"/>
         </w:rPr>
-        <w:t>three</w:t>
-      </w:r>
+        <w:t>3</w:t>
+      </w:r>
+      <w:bookmarkStart w:id="0" w:name="_GoBack"/>
+      <w:bookmarkEnd w:id="0"/>
       <w:r>
         <w:rPr>
           <w:rFonts w:ascii="Times New Roman" w:hAnsi="Times New Roman" w:cs="Times New Roman"/>
@@ -1860,8 +1851,6 @@
         </w:rPr>
         <w:t>a Google Fi system</w:t>
       </w:r>
-      <w:bookmarkStart w:id="0" w:name="_GoBack"/>
-      <w:bookmarkEnd w:id="0"/>
       <w:r>
         <w:rPr>
           <w:rFonts w:ascii="Times New Roman" w:hAnsi="Times New Roman" w:cs="Times New Roman"/>
@@ -2908,13 +2897,6 @@
           <w:bCs/>
         </w:rPr>
         <w:t>++</w:t>
-      </w:r>
-      <w:r>
-        <w:rPr>
-          <w:rFonts w:ascii="Times New Roman" w:hAnsi="Times New Roman" w:cs="Times New Roman"/>
-          <w:bCs/>
-        </w:rPr>
-        <w:t>, R</w:t>
       </w:r>
     </w:p>
     <w:p>
@@ -6745,7 +6727,7 @@
 </file>
 
 <file path=customXml/itemProps1.xml><?xml version="1.0" encoding="utf-8"?>
-<ds:datastoreItem xmlns:ds="http://schemas.openxmlformats.org/officeDocument/2006/customXml" ds:itemID="{DA67C14D-58FF-2848-8AC3-3B627EB20033}">
+<ds:datastoreItem xmlns:ds="http://schemas.openxmlformats.org/officeDocument/2006/customXml" ds:itemID="{100EB787-F805-FC45-B266-6B7BA2CA6CB0}">
   <ds:schemaRefs>
     <ds:schemaRef ds:uri="http://schemas.openxmlformats.org/officeDocument/2006/bibliography"/>
   </ds:schemaRefs>

</xml_diff>

<commit_message>
updated resume - september 7th 2020
</commit_message>
<xml_diff>
--- a/Resume/Resume_Kenneth_Harlley_doc_Aug_2020.docx
+++ b/Resume/Resume_Kenneth_Harlley_doc_Aug_2020.docx
@@ -727,6 +727,43 @@
         </w:rPr>
         <w:t>Computer Science</w:t>
       </w:r>
+    </w:p>
+    <w:p>
+      <w:pPr>
+        <w:widowControl w:val="0"/>
+        <w:autoSpaceDE w:val="0"/>
+        <w:autoSpaceDN w:val="0"/>
+        <w:adjustRightInd w:val="0"/>
+        <w:spacing w:after="0" w:line="238" w:lineRule="auto"/>
+        <w:rPr>
+          <w:rFonts w:ascii="Times New Roman" w:hAnsi="Times New Roman" w:cs="Times New Roman"/>
+          <w:b/>
+          <w:bCs/>
+          <w:iCs/>
+        </w:rPr>
+      </w:pPr>
+      <w:r>
+        <w:rPr>
+          <w:rFonts w:ascii="Times New Roman" w:hAnsi="Times New Roman" w:cs="Times New Roman"/>
+          <w:b/>
+          <w:bCs/>
+          <w:iCs/>
+          <w:spacing w:val="1"/>
+        </w:rPr>
+        <w:t>GPA: 4.</w:t>
+      </w:r>
+      <w:r>
+        <w:rPr>
+          <w:rFonts w:ascii="Times New Roman" w:hAnsi="Times New Roman" w:cs="Times New Roman"/>
+          <w:b/>
+          <w:bCs/>
+          <w:iCs/>
+          <w:spacing w:val="1"/>
+        </w:rPr>
+        <w:t>088</w:t>
+      </w:r>
+      <w:bookmarkStart w:id="0" w:name="_GoBack"/>
+      <w:bookmarkEnd w:id="0"/>
     </w:p>
     <w:p>
       <w:pPr>
@@ -1649,8 +1686,6 @@
         </w:rPr>
         <w:t>3</w:t>
       </w:r>
-      <w:bookmarkStart w:id="0" w:name="_GoBack"/>
-      <w:bookmarkEnd w:id="0"/>
       <w:r>
         <w:rPr>
           <w:rFonts w:ascii="Times New Roman" w:hAnsi="Times New Roman" w:cs="Times New Roman"/>
@@ -6727,7 +6762,7 @@
 </file>
 
 <file path=customXml/itemProps1.xml><?xml version="1.0" encoding="utf-8"?>
-<ds:datastoreItem xmlns:ds="http://schemas.openxmlformats.org/officeDocument/2006/customXml" ds:itemID="{100EB787-F805-FC45-B266-6B7BA2CA6CB0}">
+<ds:datastoreItem xmlns:ds="http://schemas.openxmlformats.org/officeDocument/2006/customXml" ds:itemID="{E18D3327-438C-EE4B-B3D5-FD9CEEC8135A}">
   <ds:schemaRefs>
     <ds:schemaRef ds:uri="http://schemas.openxmlformats.org/officeDocument/2006/bibliography"/>
   </ds:schemaRefs>

</xml_diff>